<commit_message>
Added Audio Manager Script & Sounds Folder,
Added 2 scripts (Sounds template script, and an AudioManager script)
Added Sounds folder, with sub-folders for the individuals working on this project. (Dan, Josh, Ryan)
</commit_message>
<xml_diff>
--- a/Sound Design Document.docx
+++ b/Sound Design Document.docx
@@ -34,39 +34,154 @@
           <w:bCs/>
           <w:lang w:val="en-US"/>
         </w:rPr>
-        <w:t>Overview</w:t>
+        <w:t>Members of project</w:t>
       </w:r>
     </w:p>
     <w:p>
       <w:pPr>
         <w:rPr>
-          <w:lang w:val="en-US"/>
-        </w:rPr>
-      </w:pPr>
-      <w:r>
-        <w:rPr>
-          <w:lang w:val="en-US"/>
-        </w:rPr>
-        <w:t>The expectation for the sounds for the game ‘Ah, My 2 Legs’, is to create a lighthearted, but responsive soundscape, that compliments the games atmosphere.</w:t>
-      </w:r>
-      <w:r>
-        <w:rPr>
-          <w:lang w:val="en-US"/>
-        </w:rPr>
-        <w:t xml:space="preserve"> The game is about a legless person navigating a prison by using a slingshot attached to their body. With this comical theme, the soundtrack and sound effects should also represent this expected mood.</w:t>
+          <w:sz w:val="28"/>
+          <w:szCs w:val="28"/>
+          <w:lang w:val="en-US"/>
+        </w:rPr>
+      </w:pPr>
+      <w:r>
+        <w:rPr>
+          <w:sz w:val="28"/>
+          <w:szCs w:val="28"/>
+          <w:lang w:val="en-US"/>
+        </w:rPr>
+        <w:t xml:space="preserve">Josh </w:t>
+      </w:r>
+      <w:proofErr w:type="spellStart"/>
+      <w:r>
+        <w:rPr>
+          <w:sz w:val="28"/>
+          <w:szCs w:val="28"/>
+          <w:lang w:val="en-US"/>
+        </w:rPr>
+        <w:t>Spench</w:t>
+      </w:r>
+      <w:proofErr w:type="spellEnd"/>
+      <w:r>
+        <w:rPr>
+          <w:sz w:val="28"/>
+          <w:szCs w:val="28"/>
+          <w:lang w:val="en-US"/>
+        </w:rPr>
+        <w:br/>
+        <w:t xml:space="preserve">Ryan </w:t>
+      </w:r>
+      <w:proofErr w:type="spellStart"/>
+      <w:r>
+        <w:rPr>
+          <w:sz w:val="28"/>
+          <w:szCs w:val="28"/>
+          <w:lang w:val="en-US"/>
+        </w:rPr>
+        <w:t>Jarmain</w:t>
+      </w:r>
+      <w:proofErr w:type="spellEnd"/>
+      <w:r>
+        <w:rPr>
+          <w:sz w:val="28"/>
+          <w:szCs w:val="28"/>
+          <w:lang w:val="en-US"/>
+        </w:rPr>
+        <w:br/>
+        <w:t>Daniel Sohler</w:t>
       </w:r>
     </w:p>
     <w:p>
       <w:pPr>
-        <w:rPr>
-          <w:lang w:val="en-US"/>
-        </w:rPr>
-      </w:pPr>
-      <w:r>
-        <w:rPr>
-          <w:lang w:val="en-US"/>
-        </w:rPr>
-        <w:t>The sound effects required will primarily be for the player controller and the timer. The timer’s sound effect is mainly to emphasize its importance to the player, but not to be so distracting as to pull players away from the gameplay. The player controllers sound effects are to give satisfactory audio feedback to the users that their inputs are being registered. Such as a sound effect for not being able to sling themselves, and a sound effect for colliding against the environment at certain speeds.</w:t>
+        <w:pStyle w:val="Heading1"/>
+        <w:rPr>
+          <w:b/>
+          <w:bCs/>
+          <w:lang w:val="en-US"/>
+        </w:rPr>
+      </w:pPr>
+      <w:r>
+        <w:rPr>
+          <w:b/>
+          <w:bCs/>
+          <w:lang w:val="en-US"/>
+        </w:rPr>
+        <w:t>Overview</w:t>
+      </w:r>
+    </w:p>
+    <w:p>
+      <w:pPr>
+        <w:rPr>
+          <w:lang w:val="en-US"/>
+        </w:rPr>
+      </w:pPr>
+      <w:r>
+        <w:rPr>
+          <w:lang w:val="en-US"/>
+        </w:rPr>
+        <w:t xml:space="preserve">The wanted mood for ‘Ah, </w:t>
+      </w:r>
+      <w:proofErr w:type="gramStart"/>
+      <w:r>
+        <w:rPr>
+          <w:lang w:val="en-US"/>
+        </w:rPr>
+        <w:t>My</w:t>
+      </w:r>
+      <w:proofErr w:type="gramEnd"/>
+      <w:r>
+        <w:rPr>
+          <w:lang w:val="en-US"/>
+        </w:rPr>
+        <w:t xml:space="preserve"> 2 Legs’ is that of a lighthearted, simplistic soundscape, that isn’t cartoonish, which represents the gameplay and its atmosphere. The game itself is about a legless individual using a slingshot to navigate themselves around a prison, with the strange concept in mind, a lighthearted soundscape compliments the games mechanical atmosphere. </w:t>
+      </w:r>
+    </w:p>
+    <w:p>
+      <w:pPr>
+        <w:rPr>
+          <w:i/>
+          <w:iCs/>
+          <w:lang w:val="en-US"/>
+        </w:rPr>
+      </w:pPr>
+      <w:r>
+        <w:rPr>
+          <w:lang w:val="en-US"/>
+        </w:rPr>
+        <w:t xml:space="preserve">The needed sound effects are going to primarily be tied to the main player controller. Which needs </w:t>
+      </w:r>
+      <w:proofErr w:type="gramStart"/>
+      <w:r>
+        <w:rPr>
+          <w:lang w:val="en-US"/>
+        </w:rPr>
+        <w:t>a</w:t>
+      </w:r>
+      <w:proofErr w:type="gramEnd"/>
+      <w:r>
+        <w:rPr>
+          <w:lang w:val="en-US"/>
+        </w:rPr>
+        <w:t xml:space="preserve"> accepted-launch, denied-launch, no energy, clock sound, and a finish line sound effect. </w:t>
+      </w:r>
+      <w:r>
+        <w:rPr>
+          <w:lang w:val="en-US"/>
+        </w:rPr>
+        <w:t>Other will be detailed in the Assert List attached.</w:t>
+      </w:r>
+      <w:r>
+        <w:rPr>
+          <w:lang w:val="en-US"/>
+        </w:rPr>
+        <w:br/>
+      </w:r>
+      <w:r>
+        <w:rPr>
+          <w:lang w:val="en-US"/>
+        </w:rPr>
+        <w:br/>
       </w:r>
     </w:p>
     <w:p>
@@ -163,11 +278,6 @@
           <w:lang w:val="en-US"/>
         </w:rPr>
         <w:br/>
-      </w:r>
-      <w:r>
-        <w:rPr>
-          <w:lang w:val="en-US"/>
-        </w:rPr>
         <w:t xml:space="preserve">- </w:t>
       </w:r>
       <w:hyperlink r:id="rId6" w:history="1">
@@ -227,21 +337,7 @@
             <w:rStyle w:val="Hyperlink"/>
             <w:lang w:val="en-US"/>
           </w:rPr>
-          <w:t>https://youtu.be/u_jz6lJoG</w:t>
-        </w:r>
-        <w:r>
-          <w:rPr>
-            <w:rStyle w:val="Hyperlink"/>
-            <w:lang w:val="en-US"/>
-          </w:rPr>
-          <w:t>-</w:t>
-        </w:r>
-        <w:r>
-          <w:rPr>
-            <w:rStyle w:val="Hyperlink"/>
-            <w:lang w:val="en-US"/>
-          </w:rPr>
-          <w:t>c?t=12</w:t>
+          <w:t>https://youtu.be/u_jz6lJoG-c?t=12</w:t>
         </w:r>
       </w:hyperlink>
       <w:r>
@@ -272,12 +368,6 @@
           <w:lang w:val="en-US"/>
         </w:rPr>
         <w:t>https://youtu.be/Qgsy8BEsLzg</w:t>
-      </w:r>
-      <w:r>
-        <w:rPr>
-          <w:lang w:val="en-US"/>
-        </w:rPr>
-        <w:br/>
       </w:r>
       <w:r>
         <w:rPr>
@@ -1206,6 +1296,7 @@
   <w:style w:type="character" w:default="1" w:styleId="DefaultParagraphFont">
     <w:name w:val="Default Paragraph Font"/>
     <w:uiPriority w:val="1"/>
+    <w:semiHidden/>
     <w:unhideWhenUsed/>
   </w:style>
   <w:style w:type="table" w:default="1" w:styleId="TableNormal">

</xml_diff>